<commit_message>
Added examples for both positive and negative corpus. Also all the unigram, bigram ,bigram with seeding and ending with period
</commit_message>
<xml_diff>
--- a/P1Writeup.docx
+++ b/P1Writeup.docx
@@ -8,94 +8,1768 @@
         <w:rPr>
           <w:rStyle w:val="apple-converted-space"/>
           <w:rFonts w:asciiTheme="minorHAnsi" w:hAnsiTheme="minorHAnsi"/>
-          <w:sz w:val="24"/>
-          <w:szCs w:val="24"/>
-        </w:rPr>
-      </w:pPr>
-      <w:r>
-        <w:rPr>
-          <w:rStyle w:val="apple-converted-space"/>
-          <w:rFonts w:asciiTheme="minorHAnsi" w:hAnsiTheme="minorHAnsi"/>
-          <w:sz w:val="24"/>
-          <w:szCs w:val="24"/>
-        </w:rPr>
-        <w:t xml:space="preserve">Further </w:t>
-      </w:r>
-      <w:proofErr w:type="gramStart"/>
-      <w:r>
-        <w:rPr>
-          <w:rStyle w:val="apple-converted-space"/>
-          <w:rFonts w:asciiTheme="minorHAnsi" w:hAnsiTheme="minorHAnsi"/>
-          <w:sz w:val="24"/>
-          <w:szCs w:val="24"/>
-        </w:rPr>
-        <w:t>exercise :</w:t>
-      </w:r>
-      <w:proofErr w:type="gramEnd"/>
-    </w:p>
-    <w:p>
-      <w:pPr>
-        <w:pStyle w:val="p1"/>
-        <w:rPr>
-          <w:rStyle w:val="apple-converted-space"/>
-        </w:rPr>
-      </w:pPr>
-      <w:r>
-        <w:rPr>
-          <w:rStyle w:val="apple-converted-space"/>
-          <w:rFonts w:asciiTheme="minorHAnsi" w:hAnsiTheme="minorHAnsi"/>
-          <w:sz w:val="24"/>
-          <w:szCs w:val="24"/>
-        </w:rPr>
-        <w:t xml:space="preserve">Preprocessing </w:t>
-      </w:r>
-      <w:r>
-        <w:rPr>
-          <w:rStyle w:val="apple-converted-space"/>
-          <w:rFonts w:asciiTheme="minorHAnsi" w:hAnsiTheme="minorHAnsi"/>
-          <w:sz w:val="24"/>
-          <w:szCs w:val="24"/>
-        </w:rPr>
-        <w:t xml:space="preserve">- we can avoid the conversion to lower case of nouns one parts of speech tagging is done </w:t>
-      </w:r>
-      <w:proofErr w:type="gramStart"/>
-      <w:r>
-        <w:rPr>
-          <w:rStyle w:val="apple-converted-space"/>
-          <w:rFonts w:asciiTheme="minorHAnsi" w:hAnsiTheme="minorHAnsi"/>
-          <w:sz w:val="24"/>
-          <w:szCs w:val="24"/>
-        </w:rPr>
-        <w:t xml:space="preserve">- </w:t>
-      </w:r>
+          <w:b/>
+          <w:sz w:val="24"/>
+          <w:szCs w:val="24"/>
+        </w:rPr>
+      </w:pPr>
+      <w:r>
+        <w:rPr>
+          <w:rStyle w:val="apple-converted-space"/>
+          <w:rFonts w:asciiTheme="minorHAnsi" w:hAnsiTheme="minorHAnsi"/>
+          <w:b/>
+          <w:sz w:val="24"/>
+          <w:szCs w:val="24"/>
+        </w:rPr>
+        <w:t>Preprocessing</w:t>
+      </w:r>
+    </w:p>
+    <w:p>
+      <w:pPr>
+        <w:pStyle w:val="p1"/>
+        <w:rPr>
+          <w:rStyle w:val="apple-converted-space"/>
+          <w:rFonts w:asciiTheme="minorHAnsi" w:hAnsiTheme="minorHAnsi"/>
+          <w:sz w:val="24"/>
+          <w:szCs w:val="24"/>
+        </w:rPr>
+      </w:pPr>
+      <w:r>
+        <w:rPr>
+          <w:rStyle w:val="apple-converted-space"/>
+          <w:rFonts w:asciiTheme="minorHAnsi" w:hAnsiTheme="minorHAnsi"/>
+          <w:sz w:val="24"/>
+          <w:szCs w:val="24"/>
+        </w:rPr>
+        <w:t xml:space="preserve"> </w:t>
+      </w:r>
+      <w:r>
+        <w:rPr>
+          <w:rStyle w:val="apple-converted-space"/>
+          <w:rFonts w:asciiTheme="minorHAnsi" w:hAnsiTheme="minorHAnsi"/>
+          <w:b/>
+          <w:sz w:val="24"/>
+          <w:szCs w:val="24"/>
+        </w:rPr>
+        <w:t>Capitalization</w:t>
+      </w:r>
+      <w:r>
+        <w:rPr>
+          <w:rStyle w:val="apple-converted-space"/>
+          <w:rFonts w:asciiTheme="minorHAnsi" w:hAnsiTheme="minorHAnsi"/>
+          <w:sz w:val="24"/>
+          <w:szCs w:val="24"/>
+        </w:rPr>
+        <w:t xml:space="preserve">: changing all the </w:t>
+      </w:r>
+      <w:r>
+        <w:rPr>
+          <w:rStyle w:val="apple-converted-space"/>
+          <w:rFonts w:asciiTheme="minorHAnsi" w:hAnsiTheme="minorHAnsi"/>
+          <w:sz w:val="24"/>
+          <w:szCs w:val="24"/>
+        </w:rPr>
+        <w:t>words</w:t>
+      </w:r>
+      <w:r>
+        <w:rPr>
+          <w:rStyle w:val="apple-converted-space"/>
+          <w:rFonts w:asciiTheme="minorHAnsi" w:hAnsiTheme="minorHAnsi"/>
+          <w:sz w:val="24"/>
+          <w:szCs w:val="24"/>
+        </w:rPr>
+        <w:t xml:space="preserve"> </w:t>
+      </w:r>
+      <w:r>
+        <w:rPr>
+          <w:rStyle w:val="apple-converted-space"/>
+          <w:rFonts w:asciiTheme="minorHAnsi" w:hAnsiTheme="minorHAnsi"/>
+          <w:sz w:val="24"/>
+          <w:szCs w:val="24"/>
+        </w:rPr>
+        <w:t xml:space="preserve">in the corpus to lower case. This is works in the case of adverbs, adjectives articles etc. One of the further preprocessing that can be done is for nouns where we want to keep the capitalization because we don’t want to lose the meaning of the word. We must </w:t>
+      </w:r>
+      <w:r>
+        <w:rPr>
+          <w:rStyle w:val="apple-converted-space"/>
+          <w:rFonts w:asciiTheme="minorHAnsi" w:hAnsiTheme="minorHAnsi"/>
+          <w:sz w:val="24"/>
+          <w:szCs w:val="24"/>
+        </w:rPr>
+        <w:t>avoid the conversion to lower case of nouns one parts of speech tagging is done</w:t>
+      </w:r>
+      <w:r>
+        <w:rPr>
+          <w:rStyle w:val="apple-converted-space"/>
+          <w:rFonts w:asciiTheme="minorHAnsi" w:hAnsiTheme="minorHAnsi"/>
+          <w:sz w:val="24"/>
+          <w:szCs w:val="24"/>
+        </w:rPr>
+        <w:t>.</w:t>
+      </w:r>
+    </w:p>
+    <w:p>
+      <w:pPr>
+        <w:pStyle w:val="p1"/>
+        <w:rPr>
+          <w:rStyle w:val="apple-converted-space"/>
+          <w:rFonts w:ascii="Calibri" w:hAnsi="Calibri"/>
+          <w:sz w:val="24"/>
+          <w:szCs w:val="24"/>
+        </w:rPr>
+      </w:pPr>
+      <w:r>
+        <w:rPr>
+          <w:rStyle w:val="apple-converted-space"/>
+          <w:rFonts w:asciiTheme="minorHAnsi" w:hAnsiTheme="minorHAnsi"/>
+          <w:sz w:val="24"/>
+          <w:szCs w:val="24"/>
+        </w:rPr>
+        <w:t xml:space="preserve">Eg: </w:t>
+      </w:r>
+      <w:r>
+        <w:rPr>
+          <w:rStyle w:val="apple-converted-space"/>
+          <w:rFonts w:asciiTheme="minorHAnsi" w:hAnsiTheme="minorHAnsi"/>
+          <w:sz w:val="24"/>
+          <w:szCs w:val="24"/>
+        </w:rPr>
+        <w:t>“</w:t>
+      </w:r>
+      <w:r>
+        <w:rPr>
+          <w:rStyle w:val="s1"/>
+        </w:rPr>
+        <w:t>zaidan 's determination to carry a rumor of many of consciousness</w:t>
+      </w:r>
+      <w:r>
+        <w:t>”</w:t>
+      </w:r>
+      <w:r>
+        <w:rPr>
+          <w:rStyle w:val="apple-converted-space"/>
+        </w:rPr>
+        <w:t xml:space="preserve">. </w:t>
+      </w:r>
+      <w:r>
+        <w:rPr>
+          <w:rStyle w:val="apple-converted-space"/>
+          <w:rFonts w:ascii="Calibri" w:hAnsi="Calibri"/>
+          <w:sz w:val="24"/>
+          <w:szCs w:val="24"/>
+        </w:rPr>
+        <w:t xml:space="preserve">Here it makes sense to keep </w:t>
+      </w:r>
+      <w:r>
+        <w:rPr>
+          <w:rStyle w:val="apple-converted-space"/>
+          <w:rFonts w:ascii="Calibri" w:hAnsi="Calibri"/>
+          <w:sz w:val="24"/>
+          <w:szCs w:val="24"/>
+        </w:rPr>
+        <w:t>“</w:t>
+      </w:r>
+      <w:r>
+        <w:rPr>
+          <w:rStyle w:val="apple-converted-space"/>
+          <w:rFonts w:ascii="Calibri" w:hAnsi="Calibri"/>
+          <w:sz w:val="24"/>
+          <w:szCs w:val="24"/>
+        </w:rPr>
+        <w:t>Zaidan</w:t>
+      </w:r>
+      <w:r>
+        <w:rPr>
+          <w:rStyle w:val="apple-converted-space"/>
+          <w:rFonts w:ascii="Calibri" w:hAnsi="Calibri"/>
+          <w:sz w:val="24"/>
+          <w:szCs w:val="24"/>
+        </w:rPr>
+        <w:t>” c</w:t>
+      </w:r>
+      <w:r>
+        <w:rPr>
+          <w:rStyle w:val="apple-converted-space"/>
+          <w:rFonts w:ascii="Calibri" w:hAnsi="Calibri"/>
+          <w:sz w:val="24"/>
+          <w:szCs w:val="24"/>
+        </w:rPr>
+        <w:t>ap</w:t>
+      </w:r>
+      <w:r>
+        <w:rPr>
+          <w:rStyle w:val="apple-converted-space"/>
+          <w:rFonts w:ascii="Calibri" w:hAnsi="Calibri"/>
+          <w:sz w:val="24"/>
+          <w:szCs w:val="24"/>
+        </w:rPr>
+        <w:t>italiz</w:t>
+      </w:r>
+      <w:r>
+        <w:rPr>
+          <w:rStyle w:val="apple-converted-space"/>
+          <w:rFonts w:ascii="Calibri" w:hAnsi="Calibri"/>
+          <w:sz w:val="24"/>
+          <w:szCs w:val="24"/>
+        </w:rPr>
+        <w:t>ed</w:t>
+      </w:r>
+    </w:p>
+    <w:p>
+      <w:pPr>
+        <w:pStyle w:val="p1"/>
+        <w:rPr>
+          <w:rStyle w:val="apple-converted-space"/>
+          <w:rFonts w:asciiTheme="minorHAnsi" w:hAnsiTheme="minorHAnsi"/>
+          <w:sz w:val="24"/>
+          <w:szCs w:val="24"/>
+        </w:rPr>
+      </w:pPr>
+    </w:p>
+    <w:p>
+      <w:pPr>
+        <w:pStyle w:val="p1"/>
+        <w:rPr>
+          <w:rStyle w:val="apple-converted-space"/>
+          <w:rFonts w:asciiTheme="minorHAnsi" w:hAnsiTheme="minorHAnsi"/>
+          <w:sz w:val="24"/>
+          <w:szCs w:val="24"/>
+        </w:rPr>
+      </w:pPr>
+      <w:r>
+        <w:rPr>
+          <w:rStyle w:val="apple-converted-space"/>
+          <w:rFonts w:asciiTheme="minorHAnsi" w:hAnsiTheme="minorHAnsi"/>
+          <w:b/>
+          <w:sz w:val="24"/>
+          <w:szCs w:val="24"/>
+        </w:rPr>
+        <w:t>Special character removal</w:t>
+      </w:r>
+      <w:r>
+        <w:rPr>
+          <w:rStyle w:val="apple-converted-space"/>
+          <w:rFonts w:asciiTheme="minorHAnsi" w:hAnsiTheme="minorHAnsi"/>
+          <w:sz w:val="24"/>
+          <w:szCs w:val="24"/>
+        </w:rPr>
+        <w:t>:</w:t>
+      </w:r>
+      <w:r>
+        <w:rPr>
+          <w:rStyle w:val="apple-converted-space"/>
+          <w:rFonts w:asciiTheme="minorHAnsi" w:hAnsiTheme="minorHAnsi"/>
+          <w:sz w:val="24"/>
+          <w:szCs w:val="24"/>
+        </w:rPr>
+        <w:t xml:space="preserve"> W</w:t>
+      </w:r>
+      <w:r>
+        <w:rPr>
+          <w:rStyle w:val="apple-converted-space"/>
+          <w:rFonts w:asciiTheme="minorHAnsi" w:hAnsiTheme="minorHAnsi"/>
+          <w:sz w:val="24"/>
+          <w:szCs w:val="24"/>
+        </w:rPr>
+        <w:t xml:space="preserve">e </w:t>
+      </w:r>
+      <w:r>
+        <w:rPr>
+          <w:rStyle w:val="apple-converted-space"/>
+          <w:rFonts w:asciiTheme="minorHAnsi" w:hAnsiTheme="minorHAnsi"/>
+          <w:sz w:val="24"/>
+          <w:szCs w:val="24"/>
+        </w:rPr>
+        <w:t xml:space="preserve">remove </w:t>
+      </w:r>
+      <w:r>
+        <w:rPr>
+          <w:rStyle w:val="apple-converted-space"/>
+          <w:rFonts w:asciiTheme="minorHAnsi" w:hAnsiTheme="minorHAnsi"/>
+          <w:sz w:val="24"/>
+          <w:szCs w:val="24"/>
+        </w:rPr>
+        <w:t xml:space="preserve">characters like ‘/’, ’\’ , </w:t>
+      </w:r>
+      <w:r>
+        <w:rPr>
+          <w:rStyle w:val="apple-converted-space"/>
+          <w:rFonts w:asciiTheme="minorHAnsi" w:hAnsiTheme="minorHAnsi"/>
+          <w:sz w:val="24"/>
+          <w:szCs w:val="24"/>
+        </w:rPr>
+        <w:t>‘…’ ,</w:t>
+      </w:r>
+    </w:p>
+    <w:p>
+      <w:pPr>
+        <w:pStyle w:val="p1"/>
+        <w:rPr>
+          <w:rStyle w:val="apple-converted-space"/>
+          <w:rFonts w:asciiTheme="minorHAnsi" w:hAnsiTheme="minorHAnsi"/>
+          <w:sz w:val="24"/>
+          <w:szCs w:val="24"/>
+        </w:rPr>
+      </w:pPr>
+    </w:p>
+    <w:p>
+      <w:pPr>
+        <w:pStyle w:val="p1"/>
+        <w:rPr>
+          <w:rStyle w:val="apple-converted-space"/>
+          <w:rFonts w:asciiTheme="minorHAnsi" w:hAnsiTheme="minorHAnsi"/>
+          <w:b/>
+          <w:sz w:val="24"/>
+          <w:szCs w:val="24"/>
+        </w:rPr>
+      </w:pPr>
+      <w:r>
+        <w:rPr>
+          <w:rStyle w:val="apple-converted-space"/>
+          <w:rFonts w:asciiTheme="minorHAnsi" w:hAnsiTheme="minorHAnsi"/>
+          <w:b/>
+          <w:sz w:val="24"/>
+          <w:szCs w:val="24"/>
+        </w:rPr>
+        <w:t>Beginning and end of sentence markers</w:t>
+      </w:r>
+    </w:p>
+    <w:p>
+      <w:pPr>
+        <w:pStyle w:val="p1"/>
+        <w:rPr>
+          <w:rStyle w:val="apple-converted-space"/>
+          <w:rFonts w:asciiTheme="minorHAnsi" w:hAnsiTheme="minorHAnsi"/>
+          <w:sz w:val="24"/>
+          <w:szCs w:val="24"/>
+        </w:rPr>
+      </w:pPr>
+      <w:r>
+        <w:rPr>
+          <w:rStyle w:val="apple-converted-space"/>
+          <w:rFonts w:asciiTheme="minorHAnsi" w:hAnsiTheme="minorHAnsi"/>
+          <w:sz w:val="24"/>
+          <w:szCs w:val="24"/>
+        </w:rPr>
+        <w:t>We add</w:t>
+      </w:r>
+      <w:r>
+        <w:rPr>
+          <w:rStyle w:val="apple-converted-space"/>
+          <w:rFonts w:asciiTheme="minorHAnsi" w:hAnsiTheme="minorHAnsi"/>
+          <w:sz w:val="24"/>
+          <w:szCs w:val="24"/>
+        </w:rPr>
+        <w:t xml:space="preserve"> a </w:t>
+      </w:r>
+      <w:r>
+        <w:rPr>
+          <w:rStyle w:val="apple-converted-space"/>
+          <w:rFonts w:asciiTheme="minorHAnsi" w:hAnsiTheme="minorHAnsi"/>
+          <w:sz w:val="24"/>
+          <w:szCs w:val="24"/>
+        </w:rPr>
+        <w:t>beginning of sentence marker  ”&lt;s</w:t>
+      </w:r>
+      <w:r>
+        <w:rPr>
+          <w:rStyle w:val="apple-converted-space"/>
+          <w:rFonts w:asciiTheme="minorHAnsi" w:hAnsiTheme="minorHAnsi"/>
+          <w:sz w:val="24"/>
+          <w:szCs w:val="24"/>
+        </w:rPr>
+        <w:t xml:space="preserve">&gt;” </w:t>
+      </w:r>
+      <w:r>
+        <w:rPr>
+          <w:rStyle w:val="apple-converted-space"/>
+          <w:rFonts w:asciiTheme="minorHAnsi" w:hAnsiTheme="minorHAnsi"/>
+          <w:sz w:val="24"/>
+          <w:szCs w:val="24"/>
+        </w:rPr>
+        <w:t xml:space="preserve"> b</w:t>
+      </w:r>
+      <w:r>
+        <w:rPr>
+          <w:rStyle w:val="apple-converted-space"/>
+          <w:rFonts w:asciiTheme="minorHAnsi" w:hAnsiTheme="minorHAnsi"/>
+          <w:sz w:val="24"/>
+          <w:szCs w:val="24"/>
+        </w:rPr>
+        <w:t xml:space="preserve">efore the beginning of </w:t>
+      </w:r>
+      <w:r>
+        <w:rPr>
+          <w:rStyle w:val="apple-converted-space"/>
+          <w:rFonts w:asciiTheme="minorHAnsi" w:hAnsiTheme="minorHAnsi"/>
+          <w:sz w:val="24"/>
+          <w:szCs w:val="24"/>
+        </w:rPr>
+        <w:t>new line</w:t>
+      </w:r>
+      <w:r>
+        <w:rPr>
+          <w:rStyle w:val="apple-converted-space"/>
+          <w:rFonts w:asciiTheme="minorHAnsi" w:hAnsiTheme="minorHAnsi"/>
+          <w:sz w:val="24"/>
+          <w:szCs w:val="24"/>
+        </w:rPr>
+        <w:t xml:space="preserve">, </w:t>
+      </w:r>
+      <w:r>
+        <w:rPr>
+          <w:rStyle w:val="apple-converted-space"/>
+          <w:rFonts w:asciiTheme="minorHAnsi" w:hAnsiTheme="minorHAnsi"/>
+          <w:sz w:val="24"/>
+          <w:szCs w:val="24"/>
+        </w:rPr>
+        <w:t>and</w:t>
+      </w:r>
+    </w:p>
+    <w:p>
+      <w:pPr>
+        <w:pStyle w:val="p1"/>
+        <w:rPr>
+          <w:rStyle w:val="apple-converted-space"/>
+          <w:rFonts w:asciiTheme="minorHAnsi" w:hAnsiTheme="minorHAnsi"/>
+          <w:sz w:val="24"/>
+          <w:szCs w:val="24"/>
+        </w:rPr>
+      </w:pPr>
+      <w:r>
+        <w:rPr>
+          <w:rStyle w:val="apple-converted-space"/>
+          <w:rFonts w:asciiTheme="minorHAnsi" w:hAnsiTheme="minorHAnsi"/>
+          <w:sz w:val="24"/>
+          <w:szCs w:val="24"/>
+        </w:rPr>
+        <w:t>at</w:t>
+      </w:r>
+      <w:r>
+        <w:rPr>
+          <w:rStyle w:val="apple-converted-space"/>
+          <w:rFonts w:asciiTheme="minorHAnsi" w:hAnsiTheme="minorHAnsi"/>
+          <w:sz w:val="24"/>
+          <w:szCs w:val="24"/>
+        </w:rPr>
+        <w:t xml:space="preserve"> the end of every </w:t>
+      </w:r>
+      <w:r>
+        <w:rPr>
+          <w:rStyle w:val="apple-converted-space"/>
+          <w:rFonts w:asciiTheme="minorHAnsi" w:hAnsiTheme="minorHAnsi"/>
+          <w:sz w:val="24"/>
+          <w:szCs w:val="24"/>
+        </w:rPr>
+        <w:t>sentence (after a period(.)</w:t>
+      </w:r>
+      <w:r>
+        <w:rPr>
+          <w:rStyle w:val="apple-converted-space"/>
+          <w:rFonts w:asciiTheme="minorHAnsi" w:hAnsiTheme="minorHAnsi"/>
+          <w:sz w:val="24"/>
+          <w:szCs w:val="24"/>
+        </w:rPr>
+        <w:t>)</w:t>
+      </w:r>
+      <w:r>
+        <w:rPr>
+          <w:rStyle w:val="apple-converted-space"/>
+          <w:rFonts w:asciiTheme="minorHAnsi" w:hAnsiTheme="minorHAnsi"/>
+          <w:sz w:val="24"/>
+          <w:szCs w:val="24"/>
+        </w:rPr>
+        <w:t xml:space="preserve"> </w:t>
+      </w:r>
+      <w:r>
+        <w:rPr>
+          <w:rStyle w:val="apple-converted-space"/>
+          <w:rFonts w:asciiTheme="minorHAnsi" w:hAnsiTheme="minorHAnsi"/>
+          <w:sz w:val="24"/>
+          <w:szCs w:val="24"/>
+        </w:rPr>
+        <w:t xml:space="preserve">”&lt; /s &gt;”. </w:t>
+      </w:r>
+    </w:p>
+    <w:p>
+      <w:pPr>
+        <w:pStyle w:val="p1"/>
+        <w:rPr>
+          <w:rStyle w:val="apple-converted-space"/>
+          <w:rFonts w:asciiTheme="minorHAnsi" w:hAnsiTheme="minorHAnsi"/>
+          <w:sz w:val="24"/>
+          <w:szCs w:val="24"/>
+        </w:rPr>
+      </w:pPr>
+    </w:p>
+    <w:p>
+      <w:pPr>
+        <w:pStyle w:val="p1"/>
+        <w:rPr>
+          <w:rStyle w:val="apple-converted-space"/>
+          <w:rFonts w:asciiTheme="minorHAnsi" w:hAnsiTheme="minorHAnsi"/>
+          <w:b/>
+          <w:sz w:val="24"/>
+          <w:szCs w:val="24"/>
+        </w:rPr>
+      </w:pPr>
+    </w:p>
+    <w:p>
+      <w:pPr>
+        <w:pStyle w:val="p1"/>
+        <w:rPr>
+          <w:rStyle w:val="apple-converted-space"/>
+          <w:rFonts w:asciiTheme="minorHAnsi" w:hAnsiTheme="minorHAnsi"/>
+          <w:b/>
+          <w:sz w:val="24"/>
+          <w:szCs w:val="24"/>
+        </w:rPr>
+      </w:pPr>
+      <w:r>
+        <w:rPr>
+          <w:rStyle w:val="apple-converted-space"/>
+          <w:rFonts w:asciiTheme="minorHAnsi" w:hAnsiTheme="minorHAnsi"/>
+          <w:b/>
+          <w:sz w:val="24"/>
+          <w:szCs w:val="24"/>
+        </w:rPr>
+        <w:t>Random sentence generation</w:t>
+      </w:r>
+      <w:r>
+        <w:rPr>
+          <w:rStyle w:val="apple-converted-space"/>
+          <w:rFonts w:asciiTheme="minorHAnsi" w:hAnsiTheme="minorHAnsi"/>
+          <w:b/>
+          <w:sz w:val="24"/>
+          <w:szCs w:val="24"/>
+        </w:rPr>
+        <w:t>:</w:t>
+      </w:r>
+    </w:p>
+    <w:p>
+      <w:pPr>
+        <w:pStyle w:val="p1"/>
+        <w:rPr>
+          <w:rStyle w:val="apple-converted-space"/>
+          <w:rFonts w:asciiTheme="minorHAnsi" w:hAnsiTheme="minorHAnsi"/>
+          <w:b/>
+          <w:sz w:val="24"/>
+          <w:szCs w:val="24"/>
+        </w:rPr>
+      </w:pPr>
+      <w:r>
+        <w:rPr>
+          <w:rStyle w:val="apple-converted-space"/>
+          <w:rFonts w:asciiTheme="minorHAnsi" w:hAnsiTheme="minorHAnsi"/>
+          <w:b/>
+          <w:sz w:val="24"/>
+          <w:szCs w:val="24"/>
+        </w:rPr>
+        <w:t>Corpus: Train/</w:t>
+      </w:r>
+      <w:r>
+        <w:rPr>
+          <w:rStyle w:val="apple-converted-space"/>
+          <w:rFonts w:asciiTheme="minorHAnsi" w:hAnsiTheme="minorHAnsi"/>
+          <w:b/>
+          <w:sz w:val="24"/>
+          <w:szCs w:val="24"/>
+        </w:rPr>
+        <w:t>pos.txt</w:t>
+      </w:r>
+    </w:p>
+    <w:p>
+      <w:pPr>
+        <w:pStyle w:val="p1"/>
+        <w:rPr>
+          <w:rStyle w:val="apple-converted-space"/>
+          <w:rFonts w:asciiTheme="minorHAnsi" w:hAnsiTheme="minorHAnsi"/>
+          <w:b/>
+          <w:sz w:val="24"/>
+          <w:szCs w:val="24"/>
+        </w:rPr>
+      </w:pPr>
+    </w:p>
+    <w:p>
+      <w:pPr>
+        <w:pStyle w:val="p1"/>
+        <w:rPr>
+          <w:rStyle w:val="apple-converted-space"/>
+          <w:rFonts w:asciiTheme="minorHAnsi" w:hAnsiTheme="minorHAnsi"/>
+          <w:sz w:val="24"/>
+          <w:szCs w:val="24"/>
+        </w:rPr>
+      </w:pPr>
+      <w:r>
+        <w:rPr>
+          <w:rStyle w:val="apple-converted-space"/>
+          <w:rFonts w:asciiTheme="minorHAnsi" w:hAnsiTheme="minorHAnsi"/>
+          <w:sz w:val="24"/>
+          <w:szCs w:val="24"/>
+        </w:rPr>
+        <w:t xml:space="preserve">Unigram : </w:t>
+      </w:r>
+    </w:p>
+    <w:p>
+      <w:pPr>
+        <w:pStyle w:val="p1"/>
+        <w:rPr>
+          <w:rStyle w:val="s1"/>
+        </w:rPr>
+      </w:pPr>
+      <w:r>
+        <w:rPr>
+          <w:rStyle w:val="apple-converted-space"/>
+        </w:rPr>
+        <w:t> </w:t>
+      </w:r>
+      <w:r>
+        <w:rPr>
+          <w:rStyle w:val="s1"/>
+        </w:rPr>
+        <w:t>a scattered chronicle , and it their and of picture . terrifying a unlike relationship funny and too shattering 2002</w:t>
+      </w:r>
+    </w:p>
+    <w:p>
+      <w:pPr>
+        <w:pStyle w:val="p1"/>
+        <w:rPr>
+          <w:rStyle w:val="apple-converted-space"/>
+          <w:rFonts w:asciiTheme="minorHAnsi" w:hAnsiTheme="minorHAnsi"/>
+          <w:sz w:val="24"/>
+          <w:szCs w:val="24"/>
+        </w:rPr>
+      </w:pPr>
+    </w:p>
+    <w:p>
+      <w:pPr>
+        <w:pStyle w:val="p1"/>
+      </w:pPr>
+      <w:r>
+        <w:rPr>
+          <w:rStyle w:val="apple-converted-space"/>
+        </w:rPr>
+        <w:t> </w:t>
+      </w:r>
+      <w:r>
+        <w:rPr>
+          <w:rStyle w:val="s1"/>
+        </w:rPr>
+        <w:t>predecessor change price moving is risks . it work problem above for ironies , a stomach-knotting , sexy but movie</w:t>
+      </w:r>
+    </w:p>
+    <w:p>
+      <w:pPr>
+        <w:pStyle w:val="p1"/>
+        <w:rPr>
+          <w:rStyle w:val="s1"/>
+        </w:rPr>
+      </w:pPr>
+    </w:p>
+    <w:p>
+      <w:pPr>
+        <w:pStyle w:val="p1"/>
+      </w:pPr>
+      <w:r>
+        <w:rPr>
+          <w:rStyle w:val="apple-converted-space"/>
+        </w:rPr>
+        <w:t> </w:t>
+      </w:r>
+      <w:r>
+        <w:rPr>
+          <w:rStyle w:val="s1"/>
+        </w:rPr>
+        <w:t>be , to dramatically , hanging is , thrills daily actor the sequence shiri visceral . mercy as piece ,</w:t>
+      </w:r>
+    </w:p>
+    <w:p>
+      <w:pPr>
+        <w:pStyle w:val="p1"/>
+      </w:pPr>
+    </w:p>
+    <w:p>
+      <w:pPr>
+        <w:pStyle w:val="p1"/>
+        <w:rPr>
+          <w:rStyle w:val="apple-converted-space"/>
+          <w:rFonts w:asciiTheme="minorHAnsi" w:hAnsiTheme="minorHAnsi"/>
+          <w:sz w:val="24"/>
+          <w:szCs w:val="24"/>
+        </w:rPr>
+      </w:pPr>
+    </w:p>
+    <w:p>
+      <w:pPr>
+        <w:pStyle w:val="p1"/>
+        <w:rPr>
+          <w:rStyle w:val="apple-converted-space"/>
+          <w:rFonts w:asciiTheme="minorHAnsi" w:hAnsiTheme="minorHAnsi"/>
+          <w:sz w:val="24"/>
+          <w:szCs w:val="24"/>
+        </w:rPr>
+      </w:pPr>
+      <w:r>
+        <w:rPr>
+          <w:rStyle w:val="apple-converted-space"/>
+          <w:rFonts w:asciiTheme="minorHAnsi" w:hAnsiTheme="minorHAnsi"/>
+          <w:sz w:val="24"/>
+          <w:szCs w:val="24"/>
+        </w:rPr>
+        <w:t>Bigram</w:t>
+      </w:r>
+    </w:p>
+    <w:p>
+      <w:pPr>
+        <w:pStyle w:val="p1"/>
+        <w:rPr>
+          <w:rStyle w:val="apple-converted-space"/>
+          <w:rFonts w:asciiTheme="minorHAnsi" w:hAnsiTheme="minorHAnsi"/>
+          <w:sz w:val="24"/>
+          <w:szCs w:val="24"/>
+        </w:rPr>
+      </w:pPr>
+      <w:r>
+        <w:rPr>
+          <w:rStyle w:val="apple-converted-space"/>
+          <w:rFonts w:asciiTheme="minorHAnsi" w:hAnsiTheme="minorHAnsi"/>
+          <w:sz w:val="24"/>
+          <w:szCs w:val="24"/>
+        </w:rPr>
+        <w:t xml:space="preserve"> Word count 20</w:t>
+      </w:r>
+    </w:p>
+    <w:p>
+      <w:pPr>
+        <w:pStyle w:val="p1"/>
+      </w:pPr>
+      <w:r>
+        <w:rPr>
+          <w:rStyle w:val="s1"/>
+        </w:rPr>
+        <w:t>affable if harry , it 's updating works on subtle and angles , this crazy things , too fast paced</w:t>
+      </w:r>
+      <w:r>
+        <w:rPr>
+          <w:rStyle w:val="s1"/>
+        </w:rPr>
+        <w:t xml:space="preserve"> it</w:t>
+      </w:r>
+    </w:p>
+    <w:p>
+      <w:pPr>
+        <w:pStyle w:val="p1"/>
+        <w:rPr>
+          <w:rStyle w:val="apple-converted-space"/>
+          <w:rFonts w:asciiTheme="minorHAnsi" w:hAnsiTheme="minorHAnsi"/>
+          <w:sz w:val="24"/>
+          <w:szCs w:val="24"/>
+        </w:rPr>
+      </w:pPr>
+    </w:p>
+    <w:p>
+      <w:pPr>
+        <w:pStyle w:val="p1"/>
+      </w:pPr>
       <w:bookmarkStart w:id="0" w:name="_GoBack"/>
       <w:bookmarkEnd w:id="0"/>
       <w:r>
         <w:rPr>
-          <w:rStyle w:val="apple-converted-space"/>
-          <w:rFonts w:asciiTheme="minorHAnsi" w:hAnsiTheme="minorHAnsi"/>
-          <w:sz w:val="24"/>
-          <w:szCs w:val="24"/>
-        </w:rPr>
-        <w:t xml:space="preserve"> “</w:t>
-      </w:r>
-      <w:proofErr w:type="spellStart"/>
-      <w:proofErr w:type="gramEnd"/>
-      <w:r>
-        <w:rPr>
-          <w:rStyle w:val="s1"/>
-        </w:rPr>
-        <w:t>zaidan</w:t>
-      </w:r>
-      <w:proofErr w:type="spellEnd"/>
-      <w:r>
-        <w:rPr>
-          <w:rStyle w:val="s1"/>
-        </w:rPr>
-        <w:t xml:space="preserve"> 's determination to carry a rumor of many of consciousness</w:t>
-      </w:r>
-      <w:r>
-        <w:t>”</w:t>
+          <w:rStyle w:val="s1"/>
+        </w:rPr>
+        <w:t xml:space="preserve">it’s </w:t>
+      </w:r>
+      <w:r>
+        <w:rPr>
+          <w:rStyle w:val="s1"/>
+        </w:rPr>
+        <w:t>sequel starring ice-t in a spiritual faith itself . the movie 's references , and vividly conveys the emotions captures</w:t>
+      </w:r>
+    </w:p>
+    <w:p>
+      <w:pPr>
+        <w:pStyle w:val="p1"/>
+        <w:rPr>
+          <w:rStyle w:val="apple-converted-space"/>
+          <w:rFonts w:asciiTheme="minorHAnsi" w:hAnsiTheme="minorHAnsi"/>
+          <w:sz w:val="24"/>
+          <w:szCs w:val="24"/>
+        </w:rPr>
+      </w:pPr>
+    </w:p>
+    <w:p>
+      <w:pPr>
+        <w:pStyle w:val="p1"/>
+        <w:rPr>
+          <w:rStyle w:val="apple-converted-space"/>
+          <w:rFonts w:asciiTheme="minorHAnsi" w:hAnsiTheme="minorHAnsi"/>
+          <w:sz w:val="24"/>
+          <w:szCs w:val="24"/>
+        </w:rPr>
+      </w:pPr>
+      <w:r>
+        <w:rPr>
+          <w:rStyle w:val="apple-converted-space"/>
+          <w:rFonts w:asciiTheme="minorHAnsi" w:hAnsiTheme="minorHAnsi"/>
+          <w:sz w:val="24"/>
+          <w:szCs w:val="24"/>
+        </w:rPr>
+        <w:t>Bigram – ending with period with a minimum word count of 20</w:t>
+      </w:r>
+    </w:p>
+    <w:p>
+      <w:pPr>
+        <w:pStyle w:val="p1"/>
+      </w:pPr>
+      <w:r>
+        <w:rPr>
+          <w:rStyle w:val="s1"/>
+        </w:rPr>
+        <w:t>japan seem to reveal a dark and engrossing story and spiced with muscles and precise that the eyes , sweeping battle and stress-reducing contemplation of primal storytelling , thoughtful , slow paced and loneliness and when i 'm the direction of subject interesting exercise by a dickensian sensibility of a millisecond of why .</w:t>
+      </w:r>
+    </w:p>
+    <w:p>
+      <w:pPr>
+        <w:pStyle w:val="p1"/>
+        <w:rPr>
+          <w:rStyle w:val="apple-converted-space"/>
+          <w:rFonts w:asciiTheme="minorHAnsi" w:hAnsiTheme="minorHAnsi"/>
+          <w:sz w:val="24"/>
+          <w:szCs w:val="24"/>
+        </w:rPr>
+      </w:pPr>
+    </w:p>
+    <w:p>
+      <w:pPr>
+        <w:pStyle w:val="p1"/>
+      </w:pPr>
+      <w:r>
+        <w:rPr>
+          <w:rStyle w:val="s1"/>
+        </w:rPr>
+        <w:t>actors ' moves and entertain all add to quibble with humor coming to add up a nice piece . the constrictive eisenhower era where no working in a vietnamese .</w:t>
+      </w:r>
+    </w:p>
+    <w:p>
+      <w:pPr>
+        <w:pStyle w:val="p1"/>
+        <w:rPr>
+          <w:rStyle w:val="apple-converted-space"/>
+          <w:rFonts w:asciiTheme="minorHAnsi" w:hAnsiTheme="minorHAnsi"/>
+          <w:sz w:val="24"/>
+          <w:szCs w:val="24"/>
+        </w:rPr>
+      </w:pPr>
+    </w:p>
+    <w:p>
+      <w:pPr>
+        <w:pStyle w:val="p1"/>
+        <w:rPr>
+          <w:rStyle w:val="apple-converted-space"/>
+          <w:rFonts w:asciiTheme="minorHAnsi" w:hAnsiTheme="minorHAnsi"/>
+          <w:sz w:val="24"/>
+          <w:szCs w:val="24"/>
+        </w:rPr>
+      </w:pPr>
+      <w:r>
+        <w:rPr>
+          <w:rStyle w:val="apple-converted-space"/>
+          <w:rFonts w:asciiTheme="minorHAnsi" w:hAnsiTheme="minorHAnsi"/>
+          <w:sz w:val="24"/>
+          <w:szCs w:val="24"/>
+        </w:rPr>
+        <w:t xml:space="preserve">Bigram seeding: </w:t>
+      </w:r>
+    </w:p>
+    <w:p>
+      <w:pPr>
+        <w:pStyle w:val="p1"/>
+        <w:rPr>
+          <w:rStyle w:val="apple-converted-space"/>
+          <w:rFonts w:asciiTheme="minorHAnsi" w:hAnsiTheme="minorHAnsi"/>
+          <w:sz w:val="24"/>
+          <w:szCs w:val="24"/>
+        </w:rPr>
+      </w:pPr>
+      <w:r>
+        <w:rPr>
+          <w:rStyle w:val="apple-converted-space"/>
+          <w:rFonts w:asciiTheme="minorHAnsi" w:hAnsiTheme="minorHAnsi"/>
+          <w:sz w:val="24"/>
+          <w:szCs w:val="24"/>
+        </w:rPr>
+        <w:t>word count 20</w:t>
+      </w:r>
+    </w:p>
+    <w:p>
+      <w:pPr>
+        <w:pStyle w:val="p1"/>
+        <w:rPr>
+          <w:rStyle w:val="apple-converted-space"/>
+          <w:rFonts w:asciiTheme="minorHAnsi" w:hAnsiTheme="minorHAnsi"/>
+          <w:sz w:val="24"/>
+          <w:szCs w:val="24"/>
+        </w:rPr>
+      </w:pPr>
+    </w:p>
+    <w:p>
+      <w:pPr>
+        <w:pStyle w:val="p1"/>
+        <w:rPr>
+          <w:rStyle w:val="apple-converted-space"/>
+          <w:rFonts w:asciiTheme="minorHAnsi" w:hAnsiTheme="minorHAnsi"/>
+          <w:sz w:val="24"/>
+          <w:szCs w:val="24"/>
+        </w:rPr>
+      </w:pPr>
+      <w:r>
+        <w:rPr>
+          <w:rStyle w:val="apple-converted-space"/>
+          <w:rFonts w:asciiTheme="minorHAnsi" w:hAnsiTheme="minorHAnsi"/>
+          <w:sz w:val="24"/>
+          <w:szCs w:val="24"/>
+        </w:rPr>
+        <w:lastRenderedPageBreak/>
+        <w:t>seed – “I am who I am”</w:t>
+      </w:r>
+    </w:p>
+    <w:p>
+      <w:pPr>
+        <w:pStyle w:val="p1"/>
+      </w:pPr>
+      <w:r>
+        <w:rPr>
+          <w:rStyle w:val="s1"/>
+        </w:rPr>
+        <w:t>I am who I am trying to scoring high on the spaceship on a foreign in their sexual and levy substitute volume of those reputedly</w:t>
+      </w:r>
+    </w:p>
+    <w:p>
+      <w:pPr>
+        <w:pStyle w:val="p1"/>
+      </w:pPr>
+    </w:p>
+    <w:p>
+      <w:pPr>
+        <w:pStyle w:val="p1"/>
+        <w:rPr>
+          <w:rStyle w:val="apple-converted-space"/>
+          <w:rFonts w:asciiTheme="minorHAnsi" w:hAnsiTheme="minorHAnsi"/>
+          <w:sz w:val="24"/>
+          <w:szCs w:val="24"/>
+        </w:rPr>
+      </w:pPr>
+      <w:r>
+        <w:rPr>
+          <w:rStyle w:val="apple-converted-space"/>
+          <w:rFonts w:asciiTheme="minorHAnsi" w:hAnsiTheme="minorHAnsi"/>
+          <w:sz w:val="24"/>
+          <w:szCs w:val="24"/>
+        </w:rPr>
+        <w:t>Seed –‘ I love’</w:t>
+      </w:r>
+    </w:p>
+    <w:p>
+      <w:pPr>
+        <w:pStyle w:val="p1"/>
+      </w:pPr>
+      <w:r>
+        <w:rPr>
+          <w:rStyle w:val="s1"/>
+        </w:rPr>
+        <w:t>I love story about old man coming apart from the promise of its oscar-sweeping franchise ? combines psychological mysteries of us ,</w:t>
+      </w:r>
+    </w:p>
+    <w:p>
+      <w:pPr>
+        <w:pStyle w:val="p1"/>
+        <w:rPr>
+          <w:rStyle w:val="apple-converted-space"/>
+          <w:rFonts w:asciiTheme="minorHAnsi" w:hAnsiTheme="minorHAnsi"/>
+          <w:sz w:val="24"/>
+          <w:szCs w:val="24"/>
+        </w:rPr>
+      </w:pPr>
+    </w:p>
+    <w:p>
+      <w:pPr>
+        <w:pStyle w:val="p1"/>
+        <w:rPr>
+          <w:rStyle w:val="apple-converted-space"/>
+          <w:rFonts w:asciiTheme="minorHAnsi" w:hAnsiTheme="minorHAnsi"/>
+          <w:sz w:val="24"/>
+          <w:szCs w:val="24"/>
+        </w:rPr>
+      </w:pPr>
+      <w:r>
+        <w:rPr>
+          <w:rStyle w:val="apple-converted-space"/>
+          <w:rFonts w:asciiTheme="minorHAnsi" w:hAnsiTheme="minorHAnsi"/>
+          <w:sz w:val="24"/>
+          <w:szCs w:val="24"/>
+        </w:rPr>
+        <w:t>Seed – ‘The movie’</w:t>
+      </w:r>
+    </w:p>
+    <w:p>
+      <w:pPr>
+        <w:pStyle w:val="p1"/>
+      </w:pPr>
+      <w:r>
+        <w:rPr>
+          <w:rStyle w:val="s1"/>
+        </w:rPr>
+        <w:t>The movie this simple in the direction is a miraculous as this thornberry stuff that is impressive hybrid of great films ,</w:t>
+      </w:r>
+    </w:p>
+    <w:p>
+      <w:pPr>
+        <w:pStyle w:val="p1"/>
+        <w:rPr>
+          <w:rStyle w:val="apple-converted-space"/>
+          <w:rFonts w:asciiTheme="minorHAnsi" w:hAnsiTheme="minorHAnsi"/>
+          <w:sz w:val="24"/>
+          <w:szCs w:val="24"/>
+        </w:rPr>
+      </w:pPr>
+    </w:p>
+    <w:p>
+      <w:pPr>
+        <w:pStyle w:val="p1"/>
+        <w:rPr>
+          <w:rStyle w:val="apple-converted-space"/>
+          <w:rFonts w:asciiTheme="minorHAnsi" w:hAnsiTheme="minorHAnsi"/>
+          <w:sz w:val="24"/>
+          <w:szCs w:val="24"/>
+        </w:rPr>
+      </w:pPr>
+      <w:r>
+        <w:rPr>
+          <w:rStyle w:val="apple-converted-space"/>
+          <w:rFonts w:asciiTheme="minorHAnsi" w:hAnsiTheme="minorHAnsi"/>
+          <w:sz w:val="24"/>
+          <w:szCs w:val="24"/>
+        </w:rPr>
+        <w:t xml:space="preserve">Bigram seeding: </w:t>
+      </w:r>
+    </w:p>
+    <w:p>
+      <w:pPr>
+        <w:pStyle w:val="p1"/>
+        <w:rPr>
+          <w:rStyle w:val="apple-converted-space"/>
+          <w:rFonts w:asciiTheme="minorHAnsi" w:hAnsiTheme="minorHAnsi"/>
+          <w:sz w:val="24"/>
+          <w:szCs w:val="24"/>
+        </w:rPr>
+      </w:pPr>
+      <w:r>
+        <w:rPr>
+          <w:rStyle w:val="apple-converted-space"/>
+          <w:rFonts w:asciiTheme="minorHAnsi" w:hAnsiTheme="minorHAnsi"/>
+          <w:sz w:val="24"/>
+          <w:szCs w:val="24"/>
+        </w:rPr>
+        <w:t>ending with period with a minimum word count of 20</w:t>
+      </w:r>
+    </w:p>
+    <w:p>
+      <w:pPr>
+        <w:pStyle w:val="p1"/>
+        <w:rPr>
+          <w:rStyle w:val="apple-converted-space"/>
+          <w:rFonts w:asciiTheme="minorHAnsi" w:hAnsiTheme="minorHAnsi"/>
+          <w:sz w:val="24"/>
+          <w:szCs w:val="24"/>
+        </w:rPr>
+      </w:pPr>
+      <w:r>
+        <w:rPr>
+          <w:rStyle w:val="apple-converted-space"/>
+          <w:rFonts w:asciiTheme="minorHAnsi" w:hAnsiTheme="minorHAnsi"/>
+          <w:sz w:val="24"/>
+          <w:szCs w:val="24"/>
+        </w:rPr>
+        <w:t>seed – “I am who I am”</w:t>
+      </w:r>
+    </w:p>
+    <w:p>
+      <w:pPr>
+        <w:pStyle w:val="p1"/>
+      </w:pPr>
+      <w:r>
+        <w:rPr>
+          <w:rStyle w:val="s1"/>
+        </w:rPr>
+        <w:t>I am who I am trying to megaplex screenings . with a truly awful complications of romantic comedy , but with nothing short on the footage from a family film determined woman straight , and last year 's spirits and motorcycles provide insight to john schultz colors the ` it does n't say</w:t>
+      </w:r>
+      <w:r>
+        <w:rPr>
+          <w:rStyle w:val="apple-converted-space"/>
+        </w:rPr>
+        <w:t> </w:t>
+      </w:r>
+    </w:p>
+    <w:p>
+      <w:pPr>
+        <w:pStyle w:val="p1"/>
+        <w:rPr>
+          <w:rStyle w:val="apple-converted-space"/>
+          <w:rFonts w:asciiTheme="minorHAnsi" w:hAnsiTheme="minorHAnsi"/>
+          <w:sz w:val="24"/>
+          <w:szCs w:val="24"/>
+        </w:rPr>
+      </w:pPr>
+    </w:p>
+    <w:p>
+      <w:pPr>
+        <w:pStyle w:val="p1"/>
+        <w:rPr>
+          <w:rStyle w:val="apple-converted-space"/>
+          <w:rFonts w:asciiTheme="minorHAnsi" w:hAnsiTheme="minorHAnsi"/>
+          <w:sz w:val="24"/>
+          <w:szCs w:val="24"/>
+        </w:rPr>
+      </w:pPr>
+      <w:r>
+        <w:rPr>
+          <w:rStyle w:val="apple-converted-space"/>
+          <w:rFonts w:asciiTheme="minorHAnsi" w:hAnsiTheme="minorHAnsi"/>
+          <w:sz w:val="24"/>
+          <w:szCs w:val="24"/>
+        </w:rPr>
+        <w:t>Seed –  ‘I love’</w:t>
+      </w:r>
+    </w:p>
+    <w:p>
+      <w:pPr>
+        <w:pStyle w:val="p1"/>
+      </w:pPr>
+      <w:r>
+        <w:rPr>
+          <w:rStyle w:val="s1"/>
+        </w:rPr>
+        <w:t>I love of the movie , but at a witty match , holds up to happen , with a genuine love in fact and emotional comfort feel someday .</w:t>
+      </w:r>
+    </w:p>
+    <w:p>
+      <w:pPr>
+        <w:pStyle w:val="p1"/>
+        <w:rPr>
+          <w:rStyle w:val="s1"/>
+        </w:rPr>
+      </w:pPr>
+    </w:p>
+    <w:p>
+      <w:pPr>
+        <w:pStyle w:val="p1"/>
+      </w:pPr>
+      <w:r>
+        <w:rPr>
+          <w:rStyle w:val="s1"/>
+          <w:rFonts w:ascii="Calibri" w:hAnsi="Calibri"/>
+          <w:sz w:val="24"/>
+          <w:szCs w:val="24"/>
+        </w:rPr>
+        <w:t xml:space="preserve">Seed </w:t>
+      </w:r>
+      <w:r>
+        <w:rPr>
+          <w:rStyle w:val="s1"/>
+        </w:rPr>
+        <w:t xml:space="preserve">– </w:t>
+      </w:r>
+      <w:r>
+        <w:rPr>
+          <w:rStyle w:val="s1"/>
+          <w:rFonts w:ascii="Calibri" w:hAnsi="Calibri"/>
+          <w:sz w:val="24"/>
+          <w:szCs w:val="24"/>
+        </w:rPr>
+        <w:t>‘The movie’</w:t>
+      </w:r>
+    </w:p>
+    <w:p>
+      <w:pPr>
+        <w:pStyle w:val="p1"/>
+      </w:pPr>
+      <w:r>
+        <w:rPr>
+          <w:rStyle w:val="s1"/>
+        </w:rPr>
+        <w:t>The movie . methodical , you might not even delectable , but olympia , not least a gut-wrenching examination of human impulses that is one of exaggerated action sequences and stylish sizzle , and a jerry springer .</w:t>
+      </w:r>
+    </w:p>
+    <w:p>
+      <w:pPr>
+        <w:pStyle w:val="p1"/>
+        <w:rPr>
+          <w:rStyle w:val="apple-converted-space"/>
+          <w:rFonts w:asciiTheme="minorHAnsi" w:hAnsiTheme="minorHAnsi"/>
+          <w:b/>
+          <w:sz w:val="24"/>
+          <w:szCs w:val="24"/>
+        </w:rPr>
+      </w:pPr>
+    </w:p>
+    <w:p>
+      <w:pPr>
+        <w:pStyle w:val="p1"/>
+        <w:rPr>
+          <w:rStyle w:val="apple-converted-space"/>
+          <w:rFonts w:asciiTheme="minorHAnsi" w:hAnsiTheme="minorHAnsi"/>
+          <w:b/>
+          <w:sz w:val="24"/>
+          <w:szCs w:val="24"/>
+        </w:rPr>
+      </w:pPr>
+      <w:r>
+        <w:rPr>
+          <w:rStyle w:val="apple-converted-space"/>
+          <w:rFonts w:asciiTheme="minorHAnsi" w:hAnsiTheme="minorHAnsi"/>
+          <w:b/>
+          <w:sz w:val="24"/>
+          <w:szCs w:val="24"/>
+        </w:rPr>
+        <w:t>Corpus: Train/neg.txt</w:t>
+      </w:r>
+    </w:p>
+    <w:p>
+      <w:pPr>
+        <w:pStyle w:val="p1"/>
+        <w:rPr>
+          <w:rStyle w:val="apple-converted-space"/>
+          <w:rFonts w:asciiTheme="minorHAnsi" w:hAnsiTheme="minorHAnsi"/>
+          <w:b/>
+          <w:sz w:val="24"/>
+          <w:szCs w:val="24"/>
+        </w:rPr>
+      </w:pPr>
+    </w:p>
+    <w:p>
+      <w:pPr>
+        <w:pStyle w:val="p1"/>
+      </w:pPr>
+      <w:r>
+        <w:rPr>
+          <w:rStyle w:val="apple-converted-space"/>
+          <w:rFonts w:asciiTheme="minorHAnsi" w:hAnsiTheme="minorHAnsi"/>
+          <w:sz w:val="24"/>
+          <w:szCs w:val="24"/>
+        </w:rPr>
+        <w:t xml:space="preserve">Unigram : </w:t>
+      </w:r>
+      <w:r>
+        <w:rPr>
+          <w:rStyle w:val="s1"/>
+        </w:rPr>
+        <w:t>of him more and of still away mendes us those build-up misses worth full like we being aura more before</w:t>
+      </w:r>
+    </w:p>
+    <w:p>
+      <w:pPr>
+        <w:pStyle w:val="p1"/>
+        <w:rPr>
+          <w:rStyle w:val="apple-converted-space"/>
+          <w:rFonts w:asciiTheme="minorHAnsi" w:hAnsiTheme="minorHAnsi"/>
+          <w:sz w:val="24"/>
+          <w:szCs w:val="24"/>
+        </w:rPr>
+      </w:pPr>
+    </w:p>
+    <w:p>
+      <w:pPr>
+        <w:pStyle w:val="p1"/>
+        <w:rPr>
+          <w:rStyle w:val="s1"/>
+        </w:rPr>
+      </w:pPr>
+      <w:r>
+        <w:rPr>
+          <w:rStyle w:val="s1"/>
+        </w:rPr>
+        <w:t>it obvious necessity acting a whole in a when not you released totally to scant completely lack a and video</w:t>
+      </w:r>
+    </w:p>
+    <w:p>
+      <w:pPr>
+        <w:pStyle w:val="p1"/>
+        <w:rPr>
+          <w:rStyle w:val="s1"/>
+        </w:rPr>
+      </w:pPr>
+    </w:p>
+    <w:p>
+      <w:pPr>
+        <w:pStyle w:val="p1"/>
+      </w:pPr>
+      <w:r>
+        <w:rPr>
+          <w:rStyle w:val="s1"/>
+        </w:rPr>
+        <w:t>pretty talent and should if , nothing you smell robert , through thing -- chills . two wood mississippi attempts</w:t>
+      </w:r>
+    </w:p>
+    <w:p>
+      <w:pPr>
+        <w:pStyle w:val="p1"/>
+      </w:pPr>
+    </w:p>
+    <w:p>
+      <w:pPr>
+        <w:pStyle w:val="p1"/>
+        <w:rPr>
+          <w:rStyle w:val="apple-converted-space"/>
+          <w:rFonts w:asciiTheme="minorHAnsi" w:hAnsiTheme="minorHAnsi"/>
+          <w:sz w:val="24"/>
+          <w:szCs w:val="24"/>
+        </w:rPr>
+      </w:pPr>
+    </w:p>
+    <w:p>
+      <w:pPr>
+        <w:pStyle w:val="p1"/>
+        <w:rPr>
+          <w:rStyle w:val="apple-converted-space"/>
+          <w:rFonts w:asciiTheme="minorHAnsi" w:hAnsiTheme="minorHAnsi"/>
+          <w:sz w:val="24"/>
+          <w:szCs w:val="24"/>
+        </w:rPr>
+      </w:pPr>
+      <w:r>
+        <w:rPr>
+          <w:rStyle w:val="apple-converted-space"/>
+          <w:rFonts w:asciiTheme="minorHAnsi" w:hAnsiTheme="minorHAnsi"/>
+          <w:sz w:val="24"/>
+          <w:szCs w:val="24"/>
+        </w:rPr>
+        <w:t>Bigram</w:t>
+      </w:r>
+    </w:p>
+    <w:p>
+      <w:pPr>
+        <w:pStyle w:val="p1"/>
+        <w:rPr>
+          <w:rStyle w:val="apple-converted-space"/>
+          <w:rFonts w:asciiTheme="minorHAnsi" w:hAnsiTheme="minorHAnsi"/>
+          <w:sz w:val="24"/>
+          <w:szCs w:val="24"/>
+        </w:rPr>
+      </w:pPr>
+      <w:r>
+        <w:rPr>
+          <w:rStyle w:val="apple-converted-space"/>
+          <w:rFonts w:asciiTheme="minorHAnsi" w:hAnsiTheme="minorHAnsi"/>
+          <w:sz w:val="24"/>
+          <w:szCs w:val="24"/>
+        </w:rPr>
+        <w:t xml:space="preserve"> Word count 20</w:t>
+      </w:r>
+    </w:p>
+    <w:p>
+      <w:pPr>
+        <w:pStyle w:val="p1"/>
+      </w:pPr>
+      <w:r>
+        <w:rPr>
+          <w:rStyle w:val="s1"/>
+        </w:rPr>
+        <w:t>it all the quality of wood to tell it 's boss , banal . ... how can no way i can</w:t>
+      </w:r>
+    </w:p>
+    <w:p>
+      <w:pPr>
+        <w:pStyle w:val="p1"/>
+        <w:rPr>
+          <w:rStyle w:val="apple-converted-space"/>
+          <w:rFonts w:asciiTheme="minorHAnsi" w:hAnsiTheme="minorHAnsi"/>
+          <w:sz w:val="24"/>
+          <w:szCs w:val="24"/>
+        </w:rPr>
+      </w:pPr>
+    </w:p>
+    <w:p>
+      <w:pPr>
+        <w:pStyle w:val="p1"/>
+      </w:pPr>
+      <w:r>
+        <w:rPr>
+          <w:rStyle w:val="s1"/>
+        </w:rPr>
+        <w:t>it 's brutally unsentimental approach ... plot device left standing . adults doing in juvenile and overheated . nothing is more</w:t>
+      </w:r>
+    </w:p>
+    <w:p>
+      <w:pPr>
+        <w:pStyle w:val="p1"/>
+        <w:rPr>
+          <w:rStyle w:val="apple-converted-space"/>
+          <w:rFonts w:asciiTheme="minorHAnsi" w:hAnsiTheme="minorHAnsi"/>
+          <w:sz w:val="24"/>
+          <w:szCs w:val="24"/>
+        </w:rPr>
+      </w:pPr>
+    </w:p>
+    <w:p>
+      <w:pPr>
+        <w:pStyle w:val="p1"/>
+        <w:rPr>
+          <w:rStyle w:val="apple-converted-space"/>
+          <w:rFonts w:asciiTheme="minorHAnsi" w:hAnsiTheme="minorHAnsi"/>
+          <w:sz w:val="24"/>
+          <w:szCs w:val="24"/>
+        </w:rPr>
+      </w:pPr>
+      <w:r>
+        <w:rPr>
+          <w:rStyle w:val="apple-converted-space"/>
+          <w:rFonts w:asciiTheme="minorHAnsi" w:hAnsiTheme="minorHAnsi"/>
+          <w:sz w:val="24"/>
+          <w:szCs w:val="24"/>
+        </w:rPr>
+        <w:t>Bigram</w:t>
+      </w:r>
+      <w:r>
+        <w:rPr>
+          <w:rStyle w:val="apple-converted-space"/>
+          <w:rFonts w:asciiTheme="minorHAnsi" w:hAnsiTheme="minorHAnsi"/>
+          <w:sz w:val="24"/>
+          <w:szCs w:val="24"/>
+        </w:rPr>
+        <w:t xml:space="preserve"> – ending with period with a minimum word count of 20</w:t>
+      </w:r>
+    </w:p>
+    <w:p>
+      <w:pPr>
+        <w:pStyle w:val="p1"/>
+      </w:pPr>
+      <w:r>
+        <w:rPr>
+          <w:rStyle w:val="s1"/>
+        </w:rPr>
+        <w:t>it 's shooting the filmmakers new art form , red noses and pacing are simply unpleasant viewing experience . offers a terrific climax , so much substance as if rather than fitfully entertaining .</w:t>
+      </w:r>
+    </w:p>
+    <w:p>
+      <w:pPr>
+        <w:pStyle w:val="p1"/>
+        <w:rPr>
+          <w:rStyle w:val="apple-converted-space"/>
+          <w:rFonts w:asciiTheme="minorHAnsi" w:hAnsiTheme="minorHAnsi"/>
+          <w:sz w:val="24"/>
+          <w:szCs w:val="24"/>
+        </w:rPr>
+      </w:pPr>
+    </w:p>
+    <w:p>
+      <w:pPr>
+        <w:pStyle w:val="p1"/>
+        <w:rPr>
+          <w:rStyle w:val="apple-converted-space"/>
+        </w:rPr>
+      </w:pPr>
+      <w:r>
+        <w:rPr>
+          <w:rStyle w:val="s1"/>
+        </w:rPr>
+        <w:t>it drama . even ms. redgrave 's hackneyed or dull . shaky foundation despite an unending soundtrack rights and collateral damage seem simply unpleasant viewing experience it 's slow -- wore out by more whiny downer than jerking the reality of some nice chills along with such a character study , if rather than legitimate character is a low-budget tv show fisticuffs in .</w:t>
+      </w:r>
+    </w:p>
+    <w:p>
+      <w:pPr>
+        <w:pStyle w:val="p1"/>
+        <w:rPr>
+          <w:rStyle w:val="apple-converted-space"/>
+          <w:rFonts w:asciiTheme="minorHAnsi" w:hAnsiTheme="minorHAnsi"/>
+          <w:sz w:val="24"/>
+          <w:szCs w:val="24"/>
+        </w:rPr>
+      </w:pPr>
+    </w:p>
+    <w:p>
+      <w:pPr>
+        <w:pStyle w:val="p1"/>
+        <w:rPr>
+          <w:rStyle w:val="apple-converted-space"/>
+          <w:rFonts w:asciiTheme="minorHAnsi" w:hAnsiTheme="minorHAnsi"/>
+          <w:sz w:val="24"/>
+          <w:szCs w:val="24"/>
+        </w:rPr>
+      </w:pPr>
+      <w:r>
+        <w:rPr>
+          <w:rStyle w:val="apple-converted-space"/>
+          <w:rFonts w:asciiTheme="minorHAnsi" w:hAnsiTheme="minorHAnsi"/>
+          <w:sz w:val="24"/>
+          <w:szCs w:val="24"/>
+        </w:rPr>
+        <w:t xml:space="preserve">Bigram seeding: </w:t>
+      </w:r>
+    </w:p>
+    <w:p>
+      <w:pPr>
+        <w:pStyle w:val="p1"/>
+        <w:rPr>
+          <w:rStyle w:val="apple-converted-space"/>
+          <w:rFonts w:asciiTheme="minorHAnsi" w:hAnsiTheme="minorHAnsi"/>
+          <w:sz w:val="24"/>
+          <w:szCs w:val="24"/>
+        </w:rPr>
+      </w:pPr>
+      <w:r>
+        <w:rPr>
+          <w:rStyle w:val="apple-converted-space"/>
+          <w:rFonts w:asciiTheme="minorHAnsi" w:hAnsiTheme="minorHAnsi"/>
+          <w:sz w:val="24"/>
+          <w:szCs w:val="24"/>
+        </w:rPr>
+        <w:t>word count 20</w:t>
+      </w:r>
+    </w:p>
+    <w:p>
+      <w:pPr>
+        <w:pStyle w:val="p1"/>
+        <w:rPr>
+          <w:rStyle w:val="apple-converted-space"/>
+          <w:rFonts w:asciiTheme="minorHAnsi" w:hAnsiTheme="minorHAnsi"/>
+          <w:sz w:val="24"/>
+          <w:szCs w:val="24"/>
+        </w:rPr>
+      </w:pPr>
+    </w:p>
+    <w:p>
+      <w:pPr>
+        <w:pStyle w:val="p1"/>
+        <w:rPr>
+          <w:rStyle w:val="apple-converted-space"/>
+          <w:rFonts w:asciiTheme="minorHAnsi" w:hAnsiTheme="minorHAnsi"/>
+          <w:sz w:val="24"/>
+          <w:szCs w:val="24"/>
+        </w:rPr>
+      </w:pPr>
+      <w:r>
+        <w:rPr>
+          <w:rStyle w:val="apple-converted-space"/>
+          <w:rFonts w:asciiTheme="minorHAnsi" w:hAnsiTheme="minorHAnsi"/>
+          <w:sz w:val="24"/>
+          <w:szCs w:val="24"/>
+        </w:rPr>
+        <w:t>seed – “I am who I am”</w:t>
+      </w:r>
+    </w:p>
+    <w:p>
+      <w:pPr>
+        <w:pStyle w:val="p1"/>
+      </w:pPr>
+      <w:r>
+        <w:rPr>
+          <w:rStyle w:val="s1"/>
+        </w:rPr>
+        <w:t>I am who I am sorry that he does nothing is the translation to call the more than for his heart in waking up its</w:t>
+      </w:r>
+    </w:p>
+    <w:p>
+      <w:pPr>
+        <w:pStyle w:val="p1"/>
+        <w:rPr>
+          <w:rStyle w:val="apple-converted-space"/>
+          <w:rFonts w:asciiTheme="minorHAnsi" w:hAnsiTheme="minorHAnsi"/>
+          <w:sz w:val="24"/>
+          <w:szCs w:val="24"/>
+        </w:rPr>
+      </w:pPr>
+      <w:r>
+        <w:rPr>
+          <w:rStyle w:val="apple-converted-space"/>
+          <w:rFonts w:asciiTheme="minorHAnsi" w:hAnsiTheme="minorHAnsi"/>
+          <w:sz w:val="24"/>
+          <w:szCs w:val="24"/>
+        </w:rPr>
+        <w:t>Seed –‘ I love’</w:t>
+      </w:r>
+    </w:p>
+    <w:p>
+      <w:pPr>
+        <w:pStyle w:val="p1"/>
+      </w:pPr>
+      <w:r>
+        <w:rPr>
+          <w:rStyle w:val="s1"/>
+        </w:rPr>
+        <w:t>I love alternate versions of fuhrman 's patience to care in the ultimate depression-era gangster movie photographed like we just disappointingly superficial</w:t>
+      </w:r>
+    </w:p>
+    <w:p>
+      <w:pPr>
+        <w:pStyle w:val="p1"/>
+        <w:rPr>
+          <w:rStyle w:val="apple-converted-space"/>
+          <w:rFonts w:asciiTheme="minorHAnsi" w:hAnsiTheme="minorHAnsi"/>
+          <w:sz w:val="24"/>
+          <w:szCs w:val="24"/>
+        </w:rPr>
+      </w:pPr>
+    </w:p>
+    <w:p>
+      <w:pPr>
+        <w:pStyle w:val="p1"/>
+        <w:rPr>
+          <w:rStyle w:val="apple-converted-space"/>
+          <w:rFonts w:asciiTheme="minorHAnsi" w:hAnsiTheme="minorHAnsi"/>
+          <w:sz w:val="24"/>
+          <w:szCs w:val="24"/>
+        </w:rPr>
+      </w:pPr>
+      <w:r>
+        <w:rPr>
+          <w:rStyle w:val="apple-converted-space"/>
+          <w:rFonts w:asciiTheme="minorHAnsi" w:hAnsiTheme="minorHAnsi"/>
+          <w:sz w:val="24"/>
+          <w:szCs w:val="24"/>
+        </w:rPr>
+        <w:t>Seed – ‘The movie’</w:t>
+      </w:r>
+    </w:p>
+    <w:p>
+      <w:pPr>
+        <w:pStyle w:val="p1"/>
+      </w:pPr>
+      <w:r>
+        <w:rPr>
+          <w:rStyle w:val="s1"/>
+        </w:rPr>
+        <w:t>The movie is a cheap trick in everything that its intriguing and mira sorvino has been too much more indistinct than two</w:t>
+      </w:r>
+    </w:p>
+    <w:p>
+      <w:pPr>
+        <w:pStyle w:val="p1"/>
+        <w:rPr>
+          <w:rStyle w:val="apple-converted-space"/>
+          <w:rFonts w:asciiTheme="minorHAnsi" w:hAnsiTheme="minorHAnsi"/>
+          <w:sz w:val="24"/>
+          <w:szCs w:val="24"/>
+        </w:rPr>
+      </w:pPr>
+    </w:p>
+    <w:p>
+      <w:pPr>
+        <w:pStyle w:val="p1"/>
+        <w:rPr>
+          <w:rStyle w:val="apple-converted-space"/>
+          <w:rFonts w:asciiTheme="minorHAnsi" w:hAnsiTheme="minorHAnsi"/>
+          <w:sz w:val="24"/>
+          <w:szCs w:val="24"/>
+        </w:rPr>
+      </w:pPr>
+      <w:r>
+        <w:rPr>
+          <w:rStyle w:val="apple-converted-space"/>
+          <w:rFonts w:asciiTheme="minorHAnsi" w:hAnsiTheme="minorHAnsi"/>
+          <w:sz w:val="24"/>
+          <w:szCs w:val="24"/>
+        </w:rPr>
+        <w:t xml:space="preserve">Bigram seeding: </w:t>
+      </w:r>
+    </w:p>
+    <w:p>
+      <w:pPr>
+        <w:pStyle w:val="p1"/>
+        <w:rPr>
+          <w:rStyle w:val="apple-converted-space"/>
+          <w:rFonts w:asciiTheme="minorHAnsi" w:hAnsiTheme="minorHAnsi"/>
+          <w:sz w:val="24"/>
+          <w:szCs w:val="24"/>
+        </w:rPr>
+      </w:pPr>
+      <w:r>
+        <w:rPr>
+          <w:rStyle w:val="apple-converted-space"/>
+          <w:rFonts w:asciiTheme="minorHAnsi" w:hAnsiTheme="minorHAnsi"/>
+          <w:sz w:val="24"/>
+          <w:szCs w:val="24"/>
+        </w:rPr>
+        <w:t xml:space="preserve">ending with period </w:t>
+      </w:r>
+      <w:r>
+        <w:rPr>
+          <w:rStyle w:val="apple-converted-space"/>
+          <w:rFonts w:asciiTheme="minorHAnsi" w:hAnsiTheme="minorHAnsi"/>
+          <w:sz w:val="24"/>
+          <w:szCs w:val="24"/>
+        </w:rPr>
+        <w:t>with a minimum word count of 20</w:t>
+      </w:r>
+    </w:p>
+    <w:p>
+      <w:pPr>
+        <w:pStyle w:val="p1"/>
+        <w:rPr>
+          <w:rStyle w:val="apple-converted-space"/>
+          <w:rFonts w:asciiTheme="minorHAnsi" w:hAnsiTheme="minorHAnsi"/>
+          <w:sz w:val="24"/>
+          <w:szCs w:val="24"/>
+        </w:rPr>
+      </w:pPr>
+      <w:r>
+        <w:rPr>
+          <w:rStyle w:val="apple-converted-space"/>
+          <w:rFonts w:asciiTheme="minorHAnsi" w:hAnsiTheme="minorHAnsi"/>
+          <w:sz w:val="24"/>
+          <w:szCs w:val="24"/>
+        </w:rPr>
+        <w:t>seed – “I am who I am”</w:t>
+      </w:r>
+    </w:p>
+    <w:p>
+      <w:pPr>
+        <w:pStyle w:val="p1"/>
+      </w:pPr>
+      <w:r>
+        <w:rPr>
+          <w:rStyle w:val="s1"/>
+        </w:rPr>
+        <w:t>I am who I am sorry that i can be fun unless you get to get to seem like a pretty miserable relationship unfold in the center of the director muccino 's not that do draw easy ways out of embarrassment and sex with glitches casual fans will do n't give a lack of doing what sex farce , thrift-shop costumes , liver spots , eugene levy , the real downer ? like a level of it gutterball .</w:t>
+      </w:r>
+    </w:p>
+    <w:p>
+      <w:pPr>
+        <w:pStyle w:val="p1"/>
+        <w:rPr>
+          <w:rStyle w:val="apple-converted-space"/>
+          <w:rFonts w:asciiTheme="minorHAnsi" w:hAnsiTheme="minorHAnsi"/>
+          <w:sz w:val="24"/>
+          <w:szCs w:val="24"/>
+        </w:rPr>
+      </w:pPr>
+    </w:p>
+    <w:p>
+      <w:pPr>
+        <w:pStyle w:val="p1"/>
+        <w:rPr>
+          <w:rStyle w:val="apple-converted-space"/>
+          <w:rFonts w:asciiTheme="minorHAnsi" w:hAnsiTheme="minorHAnsi"/>
+          <w:sz w:val="24"/>
+          <w:szCs w:val="24"/>
+        </w:rPr>
+      </w:pPr>
+      <w:r>
+        <w:rPr>
+          <w:rStyle w:val="apple-converted-space"/>
+          <w:rFonts w:asciiTheme="minorHAnsi" w:hAnsiTheme="minorHAnsi"/>
+          <w:sz w:val="24"/>
+          <w:szCs w:val="24"/>
+        </w:rPr>
+        <w:t xml:space="preserve">Seed </w:t>
+      </w:r>
+      <w:r>
+        <w:rPr>
+          <w:rStyle w:val="apple-converted-space"/>
+          <w:rFonts w:asciiTheme="minorHAnsi" w:hAnsiTheme="minorHAnsi"/>
+          <w:sz w:val="24"/>
+          <w:szCs w:val="24"/>
+        </w:rPr>
+        <w:t>–</w:t>
       </w:r>
       <w:r>
         <w:rPr>
@@ -109,43 +1783,181 @@
       <w:r>
         <w:rPr>
           <w:rStyle w:val="apple-converted-space"/>
-        </w:rPr>
-        <w:t xml:space="preserve"> </w:t>
-      </w:r>
-    </w:p>
-    <w:p>
-      <w:pPr>
-        <w:pStyle w:val="p1"/>
-        <w:rPr>
-          <w:rStyle w:val="apple-converted-space"/>
-        </w:rPr>
-      </w:pPr>
-    </w:p>
-    <w:p>
-      <w:pPr>
-        <w:pStyle w:val="p1"/>
-        <w:rPr>
-          <w:rStyle w:val="apple-converted-space"/>
-        </w:rPr>
-      </w:pPr>
-      <w:r>
-        <w:rPr>
-          <w:rStyle w:val="apple-converted-space"/>
-        </w:rPr>
-        <w:t>Examples and learnings:</w:t>
-      </w:r>
-    </w:p>
-    <w:p>
-      <w:pPr>
-        <w:pStyle w:val="p1"/>
-        <w:rPr>
-          <w:rStyle w:val="apple-converted-space"/>
-        </w:rPr>
-      </w:pPr>
-    </w:p>
-    <w:p>
-      <w:pPr>
-        <w:pStyle w:val="p1"/>
+          <w:rFonts w:asciiTheme="minorHAnsi" w:hAnsiTheme="minorHAnsi"/>
+          <w:sz w:val="24"/>
+          <w:szCs w:val="24"/>
+        </w:rPr>
+        <w:t xml:space="preserve"> ‘I love’</w:t>
+      </w:r>
+    </w:p>
+    <w:p>
+      <w:pPr>
+        <w:pStyle w:val="p1"/>
+        <w:rPr>
+          <w:rStyle w:val="s1"/>
+        </w:rPr>
+      </w:pPr>
+      <w:r>
+        <w:rPr>
+          <w:rStyle w:val="s1"/>
+        </w:rPr>
+        <w:t>I love about a dozen films like an inkling of channel 5 grade trash is a train wreck of filth that spray che</w:t>
+      </w:r>
+      <w:r>
+        <w:rPr>
+          <w:rStyle w:val="s1"/>
+        </w:rPr>
+        <w:t>ese and comprehensible impulses</w:t>
+      </w:r>
+      <w:r>
+        <w:rPr>
+          <w:rStyle w:val="s1"/>
+        </w:rPr>
+        <w:t>, the sun rises above the end credits rolled about 45 minutes .</w:t>
+      </w:r>
+    </w:p>
+    <w:p>
+      <w:pPr>
+        <w:pStyle w:val="p1"/>
+        <w:rPr>
+          <w:rStyle w:val="s1"/>
+        </w:rPr>
+      </w:pPr>
+    </w:p>
+    <w:p>
+      <w:pPr>
+        <w:pStyle w:val="p1"/>
+      </w:pPr>
+      <w:r>
+        <w:rPr>
+          <w:rStyle w:val="s1"/>
+          <w:rFonts w:ascii="Calibri" w:hAnsi="Calibri"/>
+          <w:sz w:val="24"/>
+          <w:szCs w:val="24"/>
+        </w:rPr>
+        <w:t xml:space="preserve">Seed </w:t>
+      </w:r>
+      <w:r>
+        <w:rPr>
+          <w:rStyle w:val="s1"/>
+        </w:rPr>
+        <w:t xml:space="preserve">– </w:t>
+      </w:r>
+      <w:r>
+        <w:rPr>
+          <w:rStyle w:val="s1"/>
+          <w:rFonts w:ascii="Calibri" w:hAnsi="Calibri"/>
+          <w:sz w:val="24"/>
+          <w:szCs w:val="24"/>
+        </w:rPr>
+        <w:t>‘The movie’</w:t>
+      </w:r>
+    </w:p>
+    <w:p>
+      <w:pPr>
+        <w:pStyle w:val="p1"/>
+      </w:pPr>
+      <w:r>
+        <w:rPr>
+          <w:rStyle w:val="s1"/>
+        </w:rPr>
+        <w:t>The movie lacks both repulsively sadistic and a better title not nearly enough to impart a headache watching a stupefying attempt by its ugly k</w:t>
+      </w:r>
+      <w:r>
+        <w:rPr>
+          <w:rStyle w:val="s1"/>
+        </w:rPr>
+        <w:t>not tightening in the film flat</w:t>
+      </w:r>
+      <w:r>
+        <w:rPr>
+          <w:rStyle w:val="s1"/>
+        </w:rPr>
+        <w:t>.</w:t>
+      </w:r>
+    </w:p>
+    <w:p>
+      <w:pPr>
+        <w:pStyle w:val="p1"/>
+        <w:rPr>
+          <w:rStyle w:val="apple-converted-space"/>
+          <w:rFonts w:asciiTheme="minorHAnsi" w:hAnsiTheme="minorHAnsi"/>
+          <w:sz w:val="24"/>
+          <w:szCs w:val="24"/>
+        </w:rPr>
+      </w:pPr>
+    </w:p>
+    <w:p>
+      <w:pPr>
+        <w:pStyle w:val="p1"/>
+        <w:rPr>
+          <w:rStyle w:val="apple-converted-space"/>
+          <w:rFonts w:asciiTheme="minorHAnsi" w:hAnsiTheme="minorHAnsi"/>
+          <w:sz w:val="24"/>
+          <w:szCs w:val="24"/>
+        </w:rPr>
+      </w:pPr>
+    </w:p>
+    <w:p>
+      <w:pPr>
+        <w:pStyle w:val="p1"/>
+        <w:rPr>
+          <w:rStyle w:val="apple-converted-space"/>
+          <w:rFonts w:asciiTheme="minorHAnsi" w:hAnsiTheme="minorHAnsi"/>
+          <w:b/>
+          <w:sz w:val="24"/>
+          <w:szCs w:val="24"/>
+        </w:rPr>
+      </w:pPr>
+      <w:r>
+        <w:rPr>
+          <w:rStyle w:val="apple-converted-space"/>
+          <w:rFonts w:asciiTheme="minorHAnsi" w:hAnsiTheme="minorHAnsi"/>
+          <w:b/>
+          <w:sz w:val="24"/>
+          <w:szCs w:val="24"/>
+        </w:rPr>
+        <w:t>Further analysis</w:t>
+      </w:r>
+    </w:p>
+    <w:p>
+      <w:pPr>
+        <w:pStyle w:val="p1"/>
+        <w:numPr>
+          <w:ilvl w:val="0"/>
+          <w:numId w:val="1"/>
+        </w:numPr>
+        <w:rPr>
+          <w:rStyle w:val="apple-converted-space"/>
+          <w:rFonts w:asciiTheme="minorHAnsi" w:hAnsiTheme="minorHAnsi"/>
+          <w:sz w:val="24"/>
+          <w:szCs w:val="24"/>
+        </w:rPr>
+      </w:pPr>
+      <w:r>
+        <w:rPr>
+          <w:rStyle w:val="apple-converted-space"/>
+          <w:rFonts w:asciiTheme="minorHAnsi" w:hAnsiTheme="minorHAnsi"/>
+          <w:sz w:val="24"/>
+          <w:szCs w:val="24"/>
+        </w:rPr>
+        <w:t>Unigram sentence generation resulted in some strange sentences like the one below. With ‘.’ following a ‘,’</w:t>
+      </w:r>
+    </w:p>
+    <w:p>
+      <w:pPr>
+        <w:pStyle w:val="p1"/>
+        <w:rPr>
+          <w:rStyle w:val="apple-converted-space"/>
+        </w:rPr>
+      </w:pPr>
+    </w:p>
+    <w:p>
+      <w:pPr>
+        <w:pStyle w:val="p1"/>
+        <w:rPr>
+          <w:rStyle w:val="s1"/>
+        </w:rPr>
       </w:pPr>
       <w:r>
         <w:rPr>
@@ -157,42 +1969,25 @@
         <w:rPr>
           <w:rStyle w:val="s1"/>
         </w:rPr>
-        <w:t xml:space="preserve">and without </w:t>
-      </w:r>
-      <w:proofErr w:type="gramStart"/>
-      <w:r>
-        <w:rPr>
-          <w:rStyle w:val="s1"/>
-        </w:rPr>
-        <w:t>the ,</w:t>
-      </w:r>
-      <w:proofErr w:type="gramEnd"/>
-      <w:r>
-        <w:rPr>
-          <w:rStyle w:val="s1"/>
-        </w:rPr>
-        <w:t xml:space="preserve"> . script like often </w:t>
-      </w:r>
-      <w:proofErr w:type="gramStart"/>
-      <w:r>
-        <w:rPr>
-          <w:rStyle w:val="s1"/>
-        </w:rPr>
-        <w:t>gags ,</w:t>
-      </w:r>
-      <w:proofErr w:type="gramEnd"/>
-      <w:r>
-        <w:rPr>
-          <w:rStyle w:val="s1"/>
-        </w:rPr>
-        <w:t xml:space="preserve"> not humor take of casting way his film it is</w:t>
-      </w:r>
-    </w:p>
-    <w:p/>
-    <w:p>
-      <w:r>
-        <w:t>weird results from unigram such as ‘.’ After ‘,’</w:t>
-      </w:r>
+        <w:t>and without the , . script like often gags , not humor take of casting way his film it is</w:t>
+      </w:r>
+    </w:p>
+    <w:p>
+      <w:pPr>
+        <w:pStyle w:val="p1"/>
+        <w:rPr>
+          <w:rStyle w:val="s1"/>
+        </w:rPr>
+      </w:pPr>
+    </w:p>
+    <w:p>
+      <w:pPr>
+        <w:pStyle w:val="p1"/>
+        <w:numPr>
+          <w:ilvl w:val="0"/>
+          <w:numId w:val="1"/>
+        </w:numPr>
+      </w:pPr>
     </w:p>
     <w:sectPr>
       <w:pgSz w:w="12240" w:h="15840"/>
@@ -202,6 +1997,103 @@
     </w:sectPr>
   </w:body>
 </w:document>
+</file>
+
+<file path=word/numbering.xml><?xml version="1.0" encoding="utf-8"?>
+<w:numbering xmlns:wpc="http://schemas.microsoft.com/office/word/2010/wordprocessingCanvas" xmlns:mo="http://schemas.microsoft.com/office/mac/office/2008/main" xmlns:mc="http://schemas.openxmlformats.org/markup-compatibility/2006" xmlns:mv="urn:schemas-microsoft-com:mac:vml" xmlns:o="urn:schemas-microsoft-com:office:office" xmlns:r="http://schemas.openxmlformats.org/officeDocument/2006/relationships" xmlns:m="http://schemas.openxmlformats.org/officeDocument/2006/math" xmlns:v="urn:schemas-microsoft-com:vml" xmlns:wp14="http://schemas.microsoft.com/office/word/2010/wordprocessingDrawing" xmlns:wp="http://schemas.openxmlformats.org/drawingml/2006/wordprocessingDrawing" xmlns:w10="urn:schemas-microsoft-com:office:word" xmlns:w="http://schemas.openxmlformats.org/wordprocessingml/2006/main" xmlns:w14="http://schemas.microsoft.com/office/word/2010/wordml" xmlns:w15="http://schemas.microsoft.com/office/word/2012/wordml" xmlns:wpg="http://schemas.microsoft.com/office/word/2010/wordprocessingGroup" xmlns:wpi="http://schemas.microsoft.com/office/word/2010/wordprocessingInk" xmlns:wne="http://schemas.microsoft.com/office/word/2006/wordml" xmlns:wps="http://schemas.microsoft.com/office/word/2010/wordprocessingShape" mc:Ignorable="w14 w15 wp14">
+  <w:abstractNum w:abstractNumId="0">
+    <w:nsid w:val="14AE79DD"/>
+    <w:multiLevelType w:val="hybridMultilevel"/>
+    <w:tmpl w:val="C7DA77C6"/>
+    <w:lvl w:ilvl="0" w:tplc="0409000F">
+      <w:start w:val="1"/>
+      <w:numFmt w:val="decimal"/>
+      <w:lvlText w:val="%1."/>
+      <w:lvlJc w:val="left"/>
+      <w:pPr>
+        <w:ind w:left="720" w:hanging="360"/>
+      </w:pPr>
+      <w:rPr>
+        <w:rFonts w:hint="default"/>
+      </w:rPr>
+    </w:lvl>
+    <w:lvl w:ilvl="1" w:tplc="04090019" w:tentative="1">
+      <w:start w:val="1"/>
+      <w:numFmt w:val="lowerLetter"/>
+      <w:lvlText w:val="%2."/>
+      <w:lvlJc w:val="left"/>
+      <w:pPr>
+        <w:ind w:left="1440" w:hanging="360"/>
+      </w:pPr>
+    </w:lvl>
+    <w:lvl w:ilvl="2" w:tplc="0409001B" w:tentative="1">
+      <w:start w:val="1"/>
+      <w:numFmt w:val="lowerRoman"/>
+      <w:lvlText w:val="%3."/>
+      <w:lvlJc w:val="right"/>
+      <w:pPr>
+        <w:ind w:left="2160" w:hanging="180"/>
+      </w:pPr>
+    </w:lvl>
+    <w:lvl w:ilvl="3" w:tplc="0409000F" w:tentative="1">
+      <w:start w:val="1"/>
+      <w:numFmt w:val="decimal"/>
+      <w:lvlText w:val="%4."/>
+      <w:lvlJc w:val="left"/>
+      <w:pPr>
+        <w:ind w:left="2880" w:hanging="360"/>
+      </w:pPr>
+    </w:lvl>
+    <w:lvl w:ilvl="4" w:tplc="04090019" w:tentative="1">
+      <w:start w:val="1"/>
+      <w:numFmt w:val="lowerLetter"/>
+      <w:lvlText w:val="%5."/>
+      <w:lvlJc w:val="left"/>
+      <w:pPr>
+        <w:ind w:left="3600" w:hanging="360"/>
+      </w:pPr>
+    </w:lvl>
+    <w:lvl w:ilvl="5" w:tplc="0409001B" w:tentative="1">
+      <w:start w:val="1"/>
+      <w:numFmt w:val="lowerRoman"/>
+      <w:lvlText w:val="%6."/>
+      <w:lvlJc w:val="right"/>
+      <w:pPr>
+        <w:ind w:left="4320" w:hanging="180"/>
+      </w:pPr>
+    </w:lvl>
+    <w:lvl w:ilvl="6" w:tplc="0409000F" w:tentative="1">
+      <w:start w:val="1"/>
+      <w:numFmt w:val="decimal"/>
+      <w:lvlText w:val="%7."/>
+      <w:lvlJc w:val="left"/>
+      <w:pPr>
+        <w:ind w:left="5040" w:hanging="360"/>
+      </w:pPr>
+    </w:lvl>
+    <w:lvl w:ilvl="7" w:tplc="04090019" w:tentative="1">
+      <w:start w:val="1"/>
+      <w:numFmt w:val="lowerLetter"/>
+      <w:lvlText w:val="%8."/>
+      <w:lvlJc w:val="left"/>
+      <w:pPr>
+        <w:ind w:left="5760" w:hanging="360"/>
+      </w:pPr>
+    </w:lvl>
+    <w:lvl w:ilvl="8" w:tplc="0409001B" w:tentative="1">
+      <w:start w:val="1"/>
+      <w:numFmt w:val="lowerRoman"/>
+      <w:lvlText w:val="%9."/>
+      <w:lvlJc w:val="right"/>
+      <w:pPr>
+        <w:ind w:left="6480" w:hanging="180"/>
+      </w:pPr>
+    </w:lvl>
+  </w:abstractNum>
+  <w:num w:numId="1">
+    <w:abstractNumId w:val="0"/>
+  </w:num>
+</w:numbering>
 </file>
 
 <file path=word/styles.xml><?xml version="1.0" encoding="utf-8"?>

</xml_diff>